<commit_message>
Última actualización de octubre
</commit_message>
<xml_diff>
--- a/Trabajos escritos/Castellano/2_Análisis de El corazón delator.docx
+++ b/Trabajos escritos/Castellano/2_Análisis de El corazón delator.docx
@@ -7,7 +7,7 @@
         <w:pStyle w:val="Ttulo"/>
       </w:pPr>
       <w:r>
-        <w:t>La narrativa universal corta</w:t>
+        <w:t>Análisis de El corazón delator</w:t>
       </w:r>
     </w:p>
     <w:p>
@@ -15,7 +15,7 @@
         <w:pStyle w:val="Ttulosecundario"/>
       </w:pPr>
       <w:r>
-        <w:t>Asignación no. 1</w:t>
+        <w:t>Asignación no. 2</w:t>
       </w:r>
       <w:r>
         <w:t>:</w:t>
@@ -47,7 +47,14 @@
           <w:b/>
           <w:bCs/>
         </w:rPr>
-        <w:t>¿Qué es la narrativa universal corta?</w:t>
+        <w:t>Hacer un resumen</w:t>
+      </w:r>
+      <w:r>
+        <w:rPr>
+          <w:b/>
+          <w:bCs/>
+        </w:rPr>
+        <w:t>.</w:t>
       </w:r>
     </w:p>
     <w:p>
@@ -59,7 +66,28 @@
         </w:numPr>
       </w:pPr>
       <w:r>
-        <w:t>La narrativa corta de acuerdo con sus características, su breve extensión en relación con los vastos espacios de la novela larga, sus ambientes delimitados en zonas no muy amplias y pocos personajes, exige que el narrador se valga de su poder de síntesis para decir mucho con un número restringido de palabras.</w:t>
+        <w:t xml:space="preserve">La historia comienza con el protagonista </w:t>
+      </w:r>
+      <w:r>
+        <w:t xml:space="preserve">contándonos </w:t>
+      </w:r>
+      <w:r>
+        <w:t>cómo una “enfermedad” agudizó sus sentidos</w:t>
+      </w:r>
+      <w:r>
+        <w:t>, intentando justificar el asesinato de un viejo con el que vivía y clamando no estar loco</w:t>
+      </w:r>
+      <w:r>
+        <w:t>, pero a pesar de ello mostrarse increíblemente obsesionado con uno de los ojos del anciano</w:t>
+      </w:r>
+      <w:r>
+        <w:t>.</w:t>
+      </w:r>
+      <w:r>
+        <w:t xml:space="preserve"> El protagonista es el mismo narrador de la historia, pero curiosamente no tenemos mucha información sobre él, más que muy probablemente sea un hombre.</w:t>
+      </w:r>
+      <w:r>
+        <w:t xml:space="preserve"> Tampoco se sabe nada de la relación entre el anciano y el protagonista, además de que este último siente aprecio por el primero.</w:t>
       </w:r>
     </w:p>
     <w:p>
@@ -71,7 +99,31 @@
         </w:numPr>
       </w:pPr>
       <w:r>
-        <w:t>Los textos en un relato breve de calidad, deben sustentarse en una carga emocional donde la incertidumbre, lo inesperado y lo poético funcionen como elementos constitutivos esenciales de la creación literaria.</w:t>
+        <w:t>Después de una semana entera haciendo básicamente lo mismo</w:t>
+      </w:r>
+      <w:r>
+        <w:t xml:space="preserve">: </w:t>
+      </w:r>
+      <w:r>
+        <w:t>abr</w:t>
+      </w:r>
+      <w:r>
+        <w:t>ir</w:t>
+      </w:r>
+      <w:r>
+        <w:t xml:space="preserve"> a la fuerza la puerta de la habitación del viejo, pasando por ella su cabeza y una linterna cuya luz puede ocultar</w:t>
+      </w:r>
+      <w:r>
+        <w:t>, el protagonista,</w:t>
+      </w:r>
+      <w:r>
+        <w:t xml:space="preserve"> </w:t>
+      </w:r>
+      <w:r>
+        <w:t>a la octava noche</w:t>
+      </w:r>
+      <w:r>
+        <w:t>, fue de nuevo, con la intención de por fin encontrar abierto ese ojo que tanto lo atormentaba. Sin embargo, su dedo resbaló al querer abrir la linterna y el viejo se percató de la presencia de alguien.</w:t>
       </w:r>
     </w:p>
     <w:p>
@@ -83,36 +135,10 @@
         </w:numPr>
       </w:pPr>
       <w:r>
-        <w:t>En resumen, es, por decirlo de alguna manera, una especie de novela compacta; una narración que trata de transmitir lo mismo que la anteriormente mencionada abarcando una cantidad infinitamente inferior de palabras.</w:t>
-      </w:r>
-    </w:p>
-    <w:p>
-      <w:pPr>
-        <w:rPr>
-          <w:b/>
-          <w:bCs/>
-        </w:rPr>
-      </w:pPr>
-      <w:r>
-        <w:rPr>
-          <w:b/>
-          <w:bCs/>
-        </w:rPr>
-        <w:t>2</w:t>
-      </w:r>
-      <w:r>
-        <w:rPr>
-          <w:b/>
-          <w:bCs/>
-        </w:rPr>
-        <w:t xml:space="preserve">. </w:t>
-      </w:r>
-      <w:r>
-        <w:rPr>
-          <w:b/>
-          <w:bCs/>
-        </w:rPr>
-        <w:t>Origen de la narrativa universal corta.</w:t>
+        <w:t xml:space="preserve">El protagonista sintió lástima por el viejo cuando “escuchó” el sonido del terror </w:t>
+      </w:r>
+      <w:r>
+        <w:t>que estaba atormentándolo desde que escuchó aquel ruido. Al abrir la linterna, notó cómo el ojo del viejo estaba abierto, así que se enfureció. También escuchó los latidos del corazón del anciano, acelerándose y haciéndose más fuertes. En ese momento entró repentinamente en la habitación, lanzando el colchón del viejo encima de este, sofocándolo, pero no sin antes que este último gritara una vez.</w:t>
       </w:r>
     </w:p>
     <w:p>
@@ -124,46 +150,54 @@
         </w:numPr>
       </w:pPr>
       <w:r>
-        <w:t>Los propósitos del relato consisten en promover y transmitir ideas, recrear emociones, sensaciones y visiones de la cotidianidad; generar en el lector un desafío a su capacidad de interpretación</w:t>
+        <w:t>Nuestro protagonista desmembró el cuerpo y ocultó las partes bajo los tabones del piso, terminando su trabajo unas tres o cuatro horas después. En ese momento</w:t>
+      </w:r>
+      <w:r>
+        <w:t xml:space="preserve">, llegaron tres oficiales de policía a causa de una denuncia puesta por un vecino por el grito del viejo. Hábilmente, el protagonista convence a los oficiales de que no había nada extraño o fuera de lugar. Incluso invita a los tres policías a descansar y charlar un rato. Sin embargo, al cabo del tiempo, vuelve a </w:t>
+      </w:r>
+      <w:r>
+        <w:t>escuchar ruidos</w:t>
+      </w:r>
+      <w:r>
+        <w:t xml:space="preserve"> </w:t>
+      </w:r>
+      <w:r>
+        <w:t>que no lo dejan en paz; un zumbido que le hace doler la cabeza, y algo parecido a un latido</w:t>
       </w:r>
       <w:r>
         <w:t>.</w:t>
       </w:r>
       <w:r>
-        <w:t xml:space="preserve"> Por tal, la necesidad de crear un género en el que se pueda conseguir mantener la atención del lector de una manera permanente, durante el hilo del relato, se hace presente para aquellos </w:t>
-      </w:r>
-      <w:r>
-        <w:t>escritores</w:t>
-      </w:r>
-      <w:r>
-        <w:t xml:space="preserve"> que quieren dar una impresión o experiencia más “novelesca” al lector, quien pueda disfrutar de una historia que sea </w:t>
-      </w:r>
-      <w:r>
-        <w:t>rápida,</w:t>
-      </w:r>
-      <w:r>
-        <w:t xml:space="preserve"> pero con </w:t>
-      </w:r>
-      <w:r>
-        <w:t>las mismas propuestas e ideales de</w:t>
-      </w:r>
-      <w:r>
-        <w:t xml:space="preserve"> una novela.</w:t>
-      </w:r>
-    </w:p>
-    <w:p>
-      <w:pPr>
-        <w:rPr>
-          <w:b/>
-          <w:bCs/>
-        </w:rPr>
-      </w:pPr>
-      <w:r>
-        <w:rPr>
-          <w:b/>
-          <w:bCs/>
-        </w:rPr>
-        <w:t>3. Evolución de la narrativa universal corta.</w:t>
+        <w:t xml:space="preserve"> Después de darse cuenta de que no podía soportar este constante tormento, confesó su crimen.</w:t>
+      </w:r>
+    </w:p>
+    <w:p>
+      <w:pPr>
+        <w:rPr>
+          <w:b/>
+          <w:bCs/>
+        </w:rPr>
+      </w:pPr>
+      <w:r>
+        <w:rPr>
+          <w:b/>
+          <w:bCs/>
+        </w:rPr>
+        <w:t>2</w:t>
+      </w:r>
+      <w:r>
+        <w:rPr>
+          <w:b/>
+          <w:bCs/>
+        </w:rPr>
+        <w:t xml:space="preserve">. </w:t>
+      </w:r>
+      <w:r>
+        <w:rPr>
+          <w:b/>
+          <w:bCs/>
+        </w:rPr>
+        <w:t>Determina el narrador que lleva el hilo del relato, ¿qué tipo de narrador es? Extrae ejemplos.</w:t>
       </w:r>
     </w:p>
     <w:p>
@@ -171,50 +205,267 @@
         <w:pStyle w:val="Prrafodelista"/>
         <w:numPr>
           <w:ilvl w:val="0"/>
-          <w:numId w:val="5"/>
+          <w:numId w:val="4"/>
         </w:numPr>
       </w:pPr>
       <w:r>
-        <w:t>E</w:t>
-      </w:r>
-      <w:r>
-        <w:t>scuchar e imaginar sobre lo contado es un hábito</w:t>
+        <w:t>Es un n</w:t>
+      </w:r>
+      <w:r>
+        <w:t>arrador protagonista, que narra en la primera persona gramatical (yo)</w:t>
+      </w:r>
+      <w:r>
+        <w:t>.</w:t>
+      </w:r>
+      <w:r>
+        <w:t xml:space="preserve"> Pruebas de esto son:</w:t>
+      </w:r>
+    </w:p>
+    <w:p>
+      <w:pPr>
+        <w:pStyle w:val="Prrafodelista"/>
+        <w:numPr>
+          <w:ilvl w:val="1"/>
+          <w:numId w:val="4"/>
+        </w:numPr>
+      </w:pPr>
+      <w:r>
+        <w:t>“</w:t>
+      </w:r>
+      <w:r>
+        <w:t xml:space="preserve">¡ES CIERTO! SIEMPRE </w:t>
+      </w:r>
+      <w:r>
+        <w:rPr>
+          <w:b/>
+          <w:bCs/>
+        </w:rPr>
+        <w:t>HE</w:t>
+      </w:r>
+      <w:r>
+        <w:t xml:space="preserve"> SIDO NERVIOSO, muy nervioso, terriblemente nervioso</w:t>
+      </w:r>
+      <w:r>
+        <w:t>”</w:t>
+      </w:r>
+      <w:r>
+        <w:t>.</w:t>
+      </w:r>
+    </w:p>
+    <w:p>
+      <w:pPr>
+        <w:pStyle w:val="Prrafodelista"/>
+        <w:numPr>
+          <w:ilvl w:val="1"/>
+          <w:numId w:val="4"/>
+        </w:numPr>
+      </w:pPr>
+      <w:r>
+        <w:t>“</w:t>
+      </w:r>
+      <w:r>
+        <w:rPr>
+          <w:b/>
+          <w:bCs/>
+        </w:rPr>
+        <w:t>Yo</w:t>
       </w:r>
       <w:r>
         <w:t xml:space="preserve"> </w:t>
       </w:r>
       <w:r>
-        <w:t>instalado en las costumbres y en la cultura de los humanos. El interés por contar, escuchar,</w:t>
+        <w:t>no perseguía ningún propósito</w:t>
+      </w:r>
+      <w:r>
+        <w:t>”</w:t>
+      </w:r>
+      <w:r>
+        <w:t>.</w:t>
+      </w:r>
+    </w:p>
+    <w:p>
+      <w:pPr>
+        <w:pStyle w:val="Prrafodelista"/>
+        <w:numPr>
+          <w:ilvl w:val="1"/>
+          <w:numId w:val="4"/>
+        </w:numPr>
+      </w:pPr>
+      <w:r>
+        <w:t>“</w:t>
+      </w:r>
+      <w:r>
+        <w:t xml:space="preserve">Jamás </w:t>
+      </w:r>
+      <w:r>
+        <w:rPr>
+          <w:b/>
+          <w:bCs/>
+        </w:rPr>
+        <w:t>fui</w:t>
+      </w:r>
+      <w:r>
+        <w:t xml:space="preserve"> más amable</w:t>
       </w:r>
       <w:r>
         <w:t xml:space="preserve"> </w:t>
       </w:r>
       <w:r>
-        <w:t>imaginar y re</w:t>
-      </w:r>
-      <w:r>
-        <w:t>fl</w:t>
-      </w:r>
-      <w:r>
-        <w:t>exionar ha permanecido intacto a través del tiempo, lo que se ha transformado</w:t>
-      </w:r>
-      <w:r>
-        <w:t xml:space="preserve"> </w:t>
-      </w:r>
-      <w:r>
-        <w:t>son los medios de transmisión de los mensajes. En la actualidad, la palabra impresa, la radio, la</w:t>
-      </w:r>
-      <w:r>
-        <w:t xml:space="preserve"> </w:t>
-      </w:r>
-      <w:r>
-        <w:t>televisión, Internet y otros medios electrónicos han sustituido a la voz en directo y a la luz de</w:t>
-      </w:r>
-      <w:r>
-        <w:t xml:space="preserve"> </w:t>
-      </w:r>
-      <w:r>
-        <w:t>la fogata, pero, en el fondo la necesidad es la misma.</w:t>
+        <w:t>con el viejo que la semana antes de matarlo</w:t>
+      </w:r>
+      <w:r>
+        <w:t>”</w:t>
+      </w:r>
+      <w:r>
+        <w:t>.</w:t>
+      </w:r>
+    </w:p>
+    <w:p>
+      <w:pPr>
+        <w:pStyle w:val="Prrafodelista"/>
+        <w:numPr>
+          <w:ilvl w:val="1"/>
+          <w:numId w:val="4"/>
+        </w:numPr>
+      </w:pPr>
+      <w:r>
+        <w:t>“</w:t>
+      </w:r>
+      <w:r>
+        <w:rPr>
+          <w:b/>
+          <w:bCs/>
+        </w:rPr>
+        <w:t>Oí</w:t>
+      </w:r>
+      <w:r>
+        <w:t xml:space="preserve"> de pronto un leve quejido, y </w:t>
+      </w:r>
+      <w:r>
+        <w:rPr>
+          <w:b/>
+          <w:bCs/>
+        </w:rPr>
+        <w:t>supe</w:t>
+      </w:r>
+      <w:r>
+        <w:t xml:space="preserve"> que era el quejido que nace del terror</w:t>
+      </w:r>
+      <w:r>
+        <w:t>”</w:t>
+      </w:r>
+      <w:r>
+        <w:t>.</w:t>
+      </w:r>
+    </w:p>
+    <w:p>
+      <w:pPr>
+        <w:pStyle w:val="Prrafodelista"/>
+        <w:numPr>
+          <w:ilvl w:val="1"/>
+          <w:numId w:val="4"/>
+        </w:numPr>
+      </w:pPr>
+      <w:r>
+        <w:t>“</w:t>
+      </w:r>
+      <w:r>
+        <w:rPr>
+          <w:b/>
+          <w:bCs/>
+        </w:rPr>
+        <w:t>Sonreí</w:t>
+      </w:r>
+      <w:r>
+        <w:t xml:space="preserve">, pues... ¿qué </w:t>
+      </w:r>
+      <w:r>
+        <w:rPr>
+          <w:b/>
+          <w:bCs/>
+        </w:rPr>
+        <w:t>tenía</w:t>
+      </w:r>
+      <w:r>
+        <w:t xml:space="preserve"> que temer?</w:t>
+      </w:r>
+      <w:r>
+        <w:t>”.</w:t>
+      </w:r>
+    </w:p>
+    <w:p>
+      <w:pPr>
+        <w:pStyle w:val="Prrafodelista"/>
+        <w:numPr>
+          <w:ilvl w:val="1"/>
+          <w:numId w:val="4"/>
+        </w:numPr>
+      </w:pPr>
+      <w:r>
+        <w:t>“</w:t>
+      </w:r>
+      <w:r>
+        <w:rPr>
+          <w:b/>
+          <w:bCs/>
+        </w:rPr>
+        <w:t>Lancé</w:t>
+      </w:r>
+      <w:r>
+        <w:t xml:space="preserve"> espumarajos de rabia... </w:t>
+      </w:r>
+      <w:r>
+        <w:rPr>
+          <w:b/>
+          <w:bCs/>
+        </w:rPr>
+        <w:t>maldije</w:t>
+      </w:r>
+      <w:r>
+        <w:t xml:space="preserve">... </w:t>
+      </w:r>
+      <w:r>
+        <w:rPr>
+          <w:b/>
+          <w:bCs/>
+        </w:rPr>
+        <w:t>juré</w:t>
+      </w:r>
+      <w:r>
+        <w:t>...</w:t>
+      </w:r>
+      <w:r>
+        <w:t>”.</w:t>
+      </w:r>
+    </w:p>
+    <w:p>
+      <w:pPr>
+        <w:rPr>
+          <w:b/>
+          <w:bCs/>
+        </w:rPr>
+      </w:pPr>
+      <w:r>
+        <w:rPr>
+          <w:b/>
+          <w:bCs/>
+        </w:rPr>
+        <w:lastRenderedPageBreak/>
+        <w:t>3</w:t>
+      </w:r>
+      <w:r>
+        <w:rPr>
+          <w:b/>
+          <w:bCs/>
+        </w:rPr>
+        <w:t xml:space="preserve">. </w:t>
+      </w:r>
+      <w:r>
+        <w:rPr>
+          <w:b/>
+          <w:bCs/>
+        </w:rPr>
+        <w:t>¿En cuánto tiempo transcurren las acciones del hecho que se relata?</w:t>
       </w:r>
     </w:p>
     <w:p>
@@ -222,70 +473,46 @@
         <w:pStyle w:val="Prrafodelista"/>
         <w:numPr>
           <w:ilvl w:val="0"/>
-          <w:numId w:val="5"/>
+          <w:numId w:val="4"/>
         </w:numPr>
       </w:pPr>
       <w:r>
-        <w:t>La modernidad con el desarrollo de la imprenta promueve una evolución notable del género.</w:t>
-      </w:r>
-      <w:r>
-        <w:t xml:space="preserve"> </w:t>
-      </w:r>
-      <w:r>
-        <w:t>Grandes escritores como: Edgard Allan Poe (Estados Unidos), Guy de Maupassant (Francia)</w:t>
-      </w:r>
-      <w:r>
-        <w:t xml:space="preserve"> </w:t>
-      </w:r>
-      <w:r>
-        <w:t>y Antón Chejov (Rusia), Edm</w:t>
-      </w:r>
-      <w:r>
-        <w:t>o</w:t>
-      </w:r>
-      <w:r>
-        <w:t>ndo de Amicis (Italia) por ejemplo, cultivan la narración corta</w:t>
-      </w:r>
-      <w:r>
-        <w:t xml:space="preserve"> </w:t>
-      </w:r>
-      <w:r>
-        <w:t>creando una literatura realista testigo de la sociedad de su tiempo. La versatilidad del relato corto</w:t>
-      </w:r>
-      <w:r>
-        <w:t xml:space="preserve"> </w:t>
-      </w:r>
-      <w:r>
-        <w:t>le permite convertirse en un campo experimental para las transformaciones. Su capacidad para</w:t>
-      </w:r>
-      <w:r>
-        <w:t xml:space="preserve"> </w:t>
-      </w:r>
-      <w:r>
-        <w:t>expresarse en un lenguaje simbólico, donde cubre espacios inmensos con pocas palabras, le</w:t>
-      </w:r>
-      <w:r>
-        <w:t xml:space="preserve"> </w:t>
-      </w:r>
-      <w:r>
-        <w:t>concede amplias posibilidades expresivas con una gran carga poética.</w:t>
-      </w:r>
-    </w:p>
-    <w:p/>
-    <w:p>
-      <w:pPr>
-        <w:rPr>
-          <w:b/>
-          <w:bCs/>
-        </w:rPr>
-      </w:pPr>
-      <w:r>
-        <w:rPr>
-          <w:b/>
-          <w:bCs/>
-        </w:rPr>
-        <w:lastRenderedPageBreak/>
-        <w:t>4. Obras y autores más importantes de la narrativa universal corta.</w:t>
+        <w:t>Durante la historia se relatan hechos que ocurrieron en un total de ocho días</w:t>
+      </w:r>
+      <w:r>
+        <w:t>, siete en los que no pasó nada, y uno en donde se cometió el homicidio</w:t>
+      </w:r>
+      <w:r>
+        <w:t>.</w:t>
+      </w:r>
+    </w:p>
+    <w:p>
+      <w:pPr>
+        <w:rPr>
+          <w:b/>
+          <w:bCs/>
+        </w:rPr>
+      </w:pPr>
+      <w:r>
+        <w:rPr>
+          <w:b/>
+          <w:bCs/>
+        </w:rPr>
+        <w:t>4</w:t>
+      </w:r>
+      <w:r>
+        <w:rPr>
+          <w:b/>
+          <w:bCs/>
+        </w:rPr>
+        <w:t xml:space="preserve">. </w:t>
+      </w:r>
+      <w:r>
+        <w:rPr>
+          <w:b/>
+          <w:bCs/>
+        </w:rPr>
+        <w:t>¿Cuáles son los personajes en el relato? ¿Cuáles son los principales?</w:t>
       </w:r>
     </w:p>
     <w:p>
@@ -293,14 +520,28 @@
         <w:pStyle w:val="Prrafodelista"/>
         <w:numPr>
           <w:ilvl w:val="0"/>
-          <w:numId w:val="6"/>
+          <w:numId w:val="4"/>
         </w:numPr>
       </w:pPr>
       <w:r>
-        <w:t>El perseguidor de Julio Cortázar</w:t>
-      </w:r>
-      <w:r>
-        <w:t xml:space="preserve"> (1959).</w:t>
+        <w:t xml:space="preserve">El protagonista de la historia es un narrador anónimo, que desea </w:t>
+      </w:r>
+      <w:r>
+        <w:t>probarle</w:t>
+      </w:r>
+      <w:r>
+        <w:t xml:space="preserve"> al lector que no está loco</w:t>
+      </w:r>
+      <w:r>
+        <w:t xml:space="preserve">, al contar los detalles y las más mínimas precauciones que tomó al cometer el asesinato de un anciano con el que </w:t>
+      </w:r>
+      <w:proofErr w:type="spellStart"/>
+      <w:r>
+        <w:t>el</w:t>
+      </w:r>
+      <w:proofErr w:type="spellEnd"/>
+      <w:r>
+        <w:t xml:space="preserve"> vivía.</w:t>
       </w:r>
     </w:p>
     <w:p>
@@ -308,29 +549,11 @@
         <w:pStyle w:val="Prrafodelista"/>
         <w:numPr>
           <w:ilvl w:val="0"/>
-          <w:numId w:val="6"/>
+          <w:numId w:val="4"/>
         </w:numPr>
       </w:pPr>
       <w:r>
-        <w:t>El</w:t>
-      </w:r>
-      <w:r>
-        <w:t xml:space="preserve"> </w:t>
-      </w:r>
-      <w:r>
-        <w:t>coronel no tiene quien le escriba de Gabriel García Márquez</w:t>
-      </w:r>
-      <w:r>
-        <w:t xml:space="preserve"> (</w:t>
-      </w:r>
-      <w:r>
-        <w:rPr>
-          <w:rStyle w:val="lrzxr"/>
-        </w:rPr>
-        <w:t>1961</w:t>
-      </w:r>
-      <w:r>
-        <w:t>).</w:t>
+        <w:t>El segundo personaje importante de la obra es el viejo, alrededor del cual giran las acciones del protagonista. Tiene un ojo que el protagonista llama “ojo de buitre”, el cual es la causa del cólera del narrador.</w:t>
       </w:r>
     </w:p>
     <w:p>
@@ -338,29 +561,48 @@
         <w:pStyle w:val="Prrafodelista"/>
         <w:numPr>
           <w:ilvl w:val="0"/>
-          <w:numId w:val="6"/>
+          <w:numId w:val="4"/>
         </w:numPr>
       </w:pPr>
       <w:r>
-        <w:t>El pozo de Juan Carlos</w:t>
-      </w:r>
-      <w:r>
-        <w:t xml:space="preserve"> </w:t>
-      </w:r>
-      <w:r>
-        <w:t>Onetti</w:t>
-      </w:r>
-      <w:r>
-        <w:t xml:space="preserve"> (</w:t>
-      </w:r>
-      <w:r>
-        <w:rPr>
-          <w:rStyle w:val="lrzxr"/>
-        </w:rPr>
-        <w:t>1939</w:t>
-      </w:r>
-      <w:r>
-        <w:t>).</w:t>
+        <w:t xml:space="preserve">Como personajes secundarios tenemos a los tres oficiales de policía que llegaron por la denuncia de un vecino del protagonista y el viejo. Estos aparecen al final por </w:t>
+      </w:r>
+      <w:r>
+        <w:t xml:space="preserve">no </w:t>
+      </w:r>
+      <w:bookmarkStart w:id="0" w:name="_GoBack"/>
+      <w:bookmarkEnd w:id="0"/>
+      <w:r>
+        <w:t>mucho tiempo.</w:t>
+      </w:r>
+    </w:p>
+    <w:p>
+      <w:pPr>
+        <w:rPr>
+          <w:b/>
+          <w:bCs/>
+        </w:rPr>
+      </w:pPr>
+      <w:r>
+        <w:rPr>
+          <w:b/>
+          <w:bCs/>
+        </w:rPr>
+        <w:t>5</w:t>
+      </w:r>
+      <w:r>
+        <w:rPr>
+          <w:b/>
+          <w:bCs/>
+        </w:rPr>
+        <w:t xml:space="preserve">. </w:t>
+      </w:r>
+      <w:r>
+        <w:rPr>
+          <w:b/>
+          <w:bCs/>
+        </w:rPr>
+        <w:t>Identifica los recursos literarios presentes en las siguientes expresiones:</w:t>
       </w:r>
     </w:p>
     <w:p>
@@ -368,20 +610,26 @@
         <w:pStyle w:val="Prrafodelista"/>
         <w:numPr>
           <w:ilvl w:val="0"/>
-          <w:numId w:val="6"/>
+          <w:numId w:val="4"/>
         </w:numPr>
       </w:pPr>
       <w:r>
-        <w:t>El fantasma de Canterville de Oscar Wilde</w:t>
-      </w:r>
-      <w:r>
-        <w:t xml:space="preserve"> (</w:t>
-      </w:r>
-      <w:r>
-        <w:t>1887</w:t>
-      </w:r>
-      <w:r>
-        <w:t>).</w:t>
+        <w:t>“Oía todo lo que puede oírse en la Tierra y en el cielo”</w:t>
+      </w:r>
+      <w:r>
+        <w:t>.</w:t>
+      </w:r>
+    </w:p>
+    <w:p>
+      <w:pPr>
+        <w:pStyle w:val="Prrafodelista"/>
+        <w:numPr>
+          <w:ilvl w:val="1"/>
+          <w:numId w:val="4"/>
+        </w:numPr>
+      </w:pPr>
+      <w:r>
+        <w:t>Es una hipérbole, pues se está exagerando el nivel de audición del protagonista.</w:t>
       </w:r>
     </w:p>
     <w:p>
@@ -389,20 +637,76 @@
         <w:pStyle w:val="Prrafodelista"/>
         <w:numPr>
           <w:ilvl w:val="0"/>
-          <w:numId w:val="6"/>
+          <w:numId w:val="4"/>
         </w:numPr>
       </w:pPr>
       <w:r>
-        <w:t>La perla de John Steinbeck</w:t>
-      </w:r>
-      <w:r>
-        <w:t xml:space="preserve"> (</w:t>
-      </w:r>
-      <w:r>
-        <w:t>1947</w:t>
-      </w:r>
-      <w:r>
-        <w:t>).</w:t>
+        <w:t>“Tenía un ojo semejante al de un buitre”</w:t>
+      </w:r>
+      <w:r>
+        <w:t>.</w:t>
+      </w:r>
+    </w:p>
+    <w:p>
+      <w:pPr>
+        <w:pStyle w:val="Prrafodelista"/>
+        <w:numPr>
+          <w:ilvl w:val="1"/>
+          <w:numId w:val="4"/>
+        </w:numPr>
+      </w:pPr>
+      <w:r>
+        <w:t>Es un símil, al comparar directamente dos elementos.</w:t>
+      </w:r>
+    </w:p>
+    <w:p>
+      <w:pPr>
+        <w:rPr>
+          <w:b/>
+          <w:bCs/>
+        </w:rPr>
+      </w:pPr>
+      <w:r>
+        <w:rPr>
+          <w:b/>
+          <w:bCs/>
+        </w:rPr>
+        <w:t>6</w:t>
+      </w:r>
+      <w:r>
+        <w:rPr>
+          <w:b/>
+          <w:bCs/>
+        </w:rPr>
+        <w:t xml:space="preserve">. </w:t>
+      </w:r>
+      <w:r>
+        <w:rPr>
+          <w:b/>
+          <w:bCs/>
+        </w:rPr>
+        <w:t xml:space="preserve">Extrae del texto otros ejemplos de recursos </w:t>
+      </w:r>
+      <w:r>
+        <w:rPr>
+          <w:b/>
+          <w:bCs/>
+        </w:rPr>
+        <w:t>literarios</w:t>
+      </w:r>
+      <w:r>
+        <w:rPr>
+          <w:b/>
+          <w:bCs/>
+        </w:rPr>
+        <w:t>.</w:t>
+      </w:r>
+      <w:r>
+        <w:rPr>
+          <w:b/>
+          <w:bCs/>
+        </w:rPr>
+        <w:t xml:space="preserve"> Identifícalos.</w:t>
       </w:r>
     </w:p>
     <w:p>
@@ -410,20 +714,14 @@
         <w:pStyle w:val="Prrafodelista"/>
         <w:numPr>
           <w:ilvl w:val="0"/>
-          <w:numId w:val="6"/>
+          <w:numId w:val="4"/>
         </w:numPr>
       </w:pPr>
       <w:r>
-        <w:t>El viejo y el mar de Ernest Hemingway</w:t>
-      </w:r>
-      <w:r>
-        <w:t xml:space="preserve"> (</w:t>
-      </w:r>
-      <w:r>
-        <w:t>1952</w:t>
-      </w:r>
-      <w:r>
-        <w:t>).</w:t>
+        <w:t>Respuesta</w:t>
+      </w:r>
+      <w:r>
+        <w:t>.</w:t>
       </w:r>
     </w:p>
     <w:p>
@@ -431,26 +729,40 @@
         <w:pStyle w:val="Prrafodelista"/>
         <w:numPr>
           <w:ilvl w:val="0"/>
-          <w:numId w:val="6"/>
+          <w:numId w:val="4"/>
         </w:numPr>
       </w:pPr>
       <w:r>
-        <w:t>La metamorfosis de Franz</w:t>
-      </w:r>
-      <w:r>
-        <w:t xml:space="preserve"> </w:t>
-      </w:r>
-      <w:r>
-        <w:t>Kafka</w:t>
-      </w:r>
-      <w:r>
-        <w:t xml:space="preserve"> (</w:t>
-      </w:r>
-      <w:r>
-        <w:t>1915</w:t>
-      </w:r>
-      <w:r>
-        <w:t>).</w:t>
+        <w:t>Continuación.</w:t>
+      </w:r>
+    </w:p>
+    <w:p>
+      <w:pPr>
+        <w:rPr>
+          <w:b/>
+          <w:bCs/>
+        </w:rPr>
+      </w:pPr>
+      <w:r>
+        <w:rPr>
+          <w:b/>
+          <w:bCs/>
+        </w:rPr>
+        <w:t>7</w:t>
+      </w:r>
+      <w:r>
+        <w:rPr>
+          <w:b/>
+          <w:bCs/>
+        </w:rPr>
+        <w:t xml:space="preserve">. </w:t>
+      </w:r>
+      <w:r>
+        <w:rPr>
+          <w:b/>
+          <w:bCs/>
+        </w:rPr>
+        <w:t>¿Cuál es el más agudo de los sentidos del protagonista? ¿Qué repercusión tuvo en el desenlace de la historia?</w:t>
       </w:r>
     </w:p>
     <w:p>
@@ -458,25 +770,43 @@
         <w:pStyle w:val="Prrafodelista"/>
         <w:numPr>
           <w:ilvl w:val="0"/>
-          <w:numId w:val="6"/>
+          <w:numId w:val="4"/>
         </w:numPr>
       </w:pPr>
       <w:r>
-        <w:t>L</w:t>
-      </w:r>
-      <w:r>
-        <w:t>a suave voz de la serpiente de Nadine Gordimer</w:t>
-      </w:r>
-      <w:r>
-        <w:t xml:space="preserve"> (</w:t>
-      </w:r>
-      <w:r>
-        <w:t>1953</w:t>
-      </w:r>
-      <w:bookmarkStart w:id="0" w:name="_GoBack"/>
-      <w:bookmarkEnd w:id="0"/>
-      <w:r>
-        <w:t>).</w:t>
+        <w:t>Es el oído. Debido a la inestabilidad mental del protagonista, este podía “escuchar” cosas como el latido del corazón del anciano y sonidos de cosas abstractas como el terror o la muerte. Al final del cuento, el protagonista</w:t>
+      </w:r>
+      <w:r>
+        <w:t xml:space="preserve"> escucha ruidos que no lo dejan en paz, por lo que es a causa de esto que confiesa el asesinato frente a los policías.</w:t>
+      </w:r>
+    </w:p>
+    <w:p>
+      <w:pPr>
+        <w:rPr>
+          <w:b/>
+          <w:bCs/>
+        </w:rPr>
+      </w:pPr>
+      <w:r>
+        <w:rPr>
+          <w:b/>
+          <w:bCs/>
+        </w:rPr>
+        <w:t>8</w:t>
+      </w:r>
+      <w:r>
+        <w:rPr>
+          <w:b/>
+          <w:bCs/>
+        </w:rPr>
+        <w:t>.</w:t>
+      </w:r>
+      <w:r>
+        <w:rPr>
+          <w:b/>
+          <w:bCs/>
+        </w:rPr>
+        <w:t xml:space="preserve"> ¿Cuál es el espacio donde se mueven los personajes principales?</w:t>
       </w:r>
     </w:p>
     <w:p>
@@ -484,14 +814,11 @@
         <w:pStyle w:val="Prrafodelista"/>
         <w:numPr>
           <w:ilvl w:val="0"/>
-          <w:numId w:val="6"/>
+          <w:numId w:val="4"/>
         </w:numPr>
       </w:pPr>
       <w:r>
-        <w:t>E</w:t>
-      </w:r>
-      <w:r>
-        <w:t>ntre otras.</w:t>
+        <w:t>La historia se desarrolla en una casa, en donde viven tanto el narrador como el viejo. No se sabe en qué lugar del mundo puede estar. No obstante, es seguro que es una casa y que ambos viven en ella, pues los oficiales llegan desde la puerta de la calle, por lo que no pueden ser habitaciones de un edificio, por ejemplo. Además, el protagonista no entra discretamente a la “casa” del viejo, entra a su habitación, por lo que es lógico pensar que viven en la misma casa.</w:t>
       </w:r>
     </w:p>
     <w:sectPr>
@@ -507,119 +834,6 @@
 <file path=word/numbering.xml><?xml version="1.0" encoding="utf-8"?>
 <w:numbering xmlns:wpc="http://schemas.microsoft.com/office/word/2010/wordprocessingCanvas" xmlns:cx="http://schemas.microsoft.com/office/drawing/2014/chartex" xmlns:cx1="http://schemas.microsoft.com/office/drawing/2015/9/8/chartex" xmlns:cx2="http://schemas.microsoft.com/office/drawing/2015/10/21/chartex" xmlns:cx3="http://schemas.microsoft.com/office/drawing/2016/5/9/chartex" xmlns:cx4="http://schemas.microsoft.com/office/drawing/2016/5/10/chartex" xmlns:cx5="http://schemas.microsoft.com/office/drawing/2016/5/11/chartex" xmlns:cx6="http://schemas.microsoft.com/office/drawing/2016/5/12/chartex" xmlns:cx7="http://schemas.microsoft.com/office/drawing/2016/5/13/chartex" xmlns:cx8="http://schemas.microsoft.com/office/drawing/2016/5/14/chartex" xmlns:mc="http://schemas.openxmlformats.org/markup-compatibility/2006" xmlns:aink="http://schemas.microsoft.com/office/drawing/2016/ink" xmlns:am3d="http://schemas.microsoft.com/office/drawing/2017/model3d" xmlns:o="urn:schemas-microsoft-com:office:office" xmlns:r="http://schemas.openxmlformats.org/officeDocument/2006/relationships" xmlns:m="http://schemas.openxmlformats.org/officeDocument/2006/math" xmlns:v="urn:schemas-microsoft-com:vml" xmlns:wp14="http://schemas.microsoft.com/office/word/2010/wordprocessingDrawing" xmlns:wp="http://schemas.openxmlformats.org/drawingml/2006/wordprocessingDrawing" xmlns:w10="urn:schemas-microsoft-com:office:word" xmlns:w="http://schemas.openxmlformats.org/wordprocessingml/2006/main" xmlns:w14="http://schemas.microsoft.com/office/word/2010/wordml" xmlns:w15="http://schemas.microsoft.com/office/word/2012/wordml" xmlns:w16cid="http://schemas.microsoft.com/office/word/2016/wordml/cid" xmlns:w16se="http://schemas.microsoft.com/office/word/2015/wordml/symex" xmlns:wpg="http://schemas.microsoft.com/office/word/2010/wordprocessingGroup" xmlns:wpi="http://schemas.microsoft.com/office/word/2010/wordprocessingInk" xmlns:wne="http://schemas.microsoft.com/office/word/2006/wordml" xmlns:wps="http://schemas.microsoft.com/office/word/2010/wordprocessingShape" mc:Ignorable="w14 w15 w16se w16cid wp14">
   <w:abstractNum w:abstractNumId="0" w15:restartNumberingAfterBreak="0">
-    <w:nsid w:val="0460061F"/>
-    <w:multiLevelType w:val="hybridMultilevel"/>
-    <w:tmpl w:val="1A42DEF8"/>
-    <w:lvl w:ilvl="0" w:tplc="200A0003">
-      <w:start w:val="1"/>
-      <w:numFmt w:val="bullet"/>
-      <w:lvlText w:val="o"/>
-      <w:lvlJc w:val="left"/>
-      <w:pPr>
-        <w:ind w:left="720" w:hanging="360"/>
-      </w:pPr>
-      <w:rPr>
-        <w:rFonts w:ascii="Courier New" w:hAnsi="Courier New" w:cs="Courier New" w:hint="default"/>
-      </w:rPr>
-    </w:lvl>
-    <w:lvl w:ilvl="1" w:tplc="200A0003" w:tentative="1">
-      <w:start w:val="1"/>
-      <w:numFmt w:val="bullet"/>
-      <w:lvlText w:val="o"/>
-      <w:lvlJc w:val="left"/>
-      <w:pPr>
-        <w:ind w:left="1440" w:hanging="360"/>
-      </w:pPr>
-      <w:rPr>
-        <w:rFonts w:ascii="Courier New" w:hAnsi="Courier New" w:cs="Courier New" w:hint="default"/>
-      </w:rPr>
-    </w:lvl>
-    <w:lvl w:ilvl="2" w:tplc="200A0005" w:tentative="1">
-      <w:start w:val="1"/>
-      <w:numFmt w:val="bullet"/>
-      <w:lvlText w:val=""/>
-      <w:lvlJc w:val="left"/>
-      <w:pPr>
-        <w:ind w:left="2160" w:hanging="360"/>
-      </w:pPr>
-      <w:rPr>
-        <w:rFonts w:ascii="Wingdings" w:hAnsi="Wingdings" w:hint="default"/>
-      </w:rPr>
-    </w:lvl>
-    <w:lvl w:ilvl="3" w:tplc="200A0001" w:tentative="1">
-      <w:start w:val="1"/>
-      <w:numFmt w:val="bullet"/>
-      <w:lvlText w:val=""/>
-      <w:lvlJc w:val="left"/>
-      <w:pPr>
-        <w:ind w:left="2880" w:hanging="360"/>
-      </w:pPr>
-      <w:rPr>
-        <w:rFonts w:ascii="Symbol" w:hAnsi="Symbol" w:hint="default"/>
-      </w:rPr>
-    </w:lvl>
-    <w:lvl w:ilvl="4" w:tplc="200A0003" w:tentative="1">
-      <w:start w:val="1"/>
-      <w:numFmt w:val="bullet"/>
-      <w:lvlText w:val="o"/>
-      <w:lvlJc w:val="left"/>
-      <w:pPr>
-        <w:ind w:left="3600" w:hanging="360"/>
-      </w:pPr>
-      <w:rPr>
-        <w:rFonts w:ascii="Courier New" w:hAnsi="Courier New" w:cs="Courier New" w:hint="default"/>
-      </w:rPr>
-    </w:lvl>
-    <w:lvl w:ilvl="5" w:tplc="200A0005" w:tentative="1">
-      <w:start w:val="1"/>
-      <w:numFmt w:val="bullet"/>
-      <w:lvlText w:val=""/>
-      <w:lvlJc w:val="left"/>
-      <w:pPr>
-        <w:ind w:left="4320" w:hanging="360"/>
-      </w:pPr>
-      <w:rPr>
-        <w:rFonts w:ascii="Wingdings" w:hAnsi="Wingdings" w:hint="default"/>
-      </w:rPr>
-    </w:lvl>
-    <w:lvl w:ilvl="6" w:tplc="200A0001" w:tentative="1">
-      <w:start w:val="1"/>
-      <w:numFmt w:val="bullet"/>
-      <w:lvlText w:val=""/>
-      <w:lvlJc w:val="left"/>
-      <w:pPr>
-        <w:ind w:left="5040" w:hanging="360"/>
-      </w:pPr>
-      <w:rPr>
-        <w:rFonts w:ascii="Symbol" w:hAnsi="Symbol" w:hint="default"/>
-      </w:rPr>
-    </w:lvl>
-    <w:lvl w:ilvl="7" w:tplc="200A0003" w:tentative="1">
-      <w:start w:val="1"/>
-      <w:numFmt w:val="bullet"/>
-      <w:lvlText w:val="o"/>
-      <w:lvlJc w:val="left"/>
-      <w:pPr>
-        <w:ind w:left="5760" w:hanging="360"/>
-      </w:pPr>
-      <w:rPr>
-        <w:rFonts w:ascii="Courier New" w:hAnsi="Courier New" w:cs="Courier New" w:hint="default"/>
-      </w:rPr>
-    </w:lvl>
-    <w:lvl w:ilvl="8" w:tplc="200A0005" w:tentative="1">
-      <w:start w:val="1"/>
-      <w:numFmt w:val="bullet"/>
-      <w:lvlText w:val=""/>
-      <w:lvlJc w:val="left"/>
-      <w:pPr>
-        <w:ind w:left="6480" w:hanging="360"/>
-      </w:pPr>
-      <w:rPr>
-        <w:rFonts w:ascii="Wingdings" w:hAnsi="Wingdings" w:hint="default"/>
-      </w:rPr>
-    </w:lvl>
-  </w:abstractNum>
-  <w:abstractNum w:abstractNumId="1" w15:restartNumberingAfterBreak="0">
     <w:nsid w:val="09595609"/>
     <w:multiLevelType w:val="hybridMultilevel"/>
     <w:tmpl w:val="CB4CC5FA"/>
@@ -708,7 +922,7 @@
       </w:pPr>
     </w:lvl>
   </w:abstractNum>
-  <w:abstractNum w:abstractNumId="2" w15:restartNumberingAfterBreak="0">
+  <w:abstractNum w:abstractNumId="1" w15:restartNumberingAfterBreak="0">
     <w:nsid w:val="1A0D2114"/>
     <w:multiLevelType w:val="hybridMultilevel"/>
     <w:tmpl w:val="7604DA60"/>
@@ -821,7 +1035,7 @@
       </w:rPr>
     </w:lvl>
   </w:abstractNum>
-  <w:abstractNum w:abstractNumId="3" w15:restartNumberingAfterBreak="0">
+  <w:abstractNum w:abstractNumId="2" w15:restartNumberingAfterBreak="0">
     <w:nsid w:val="1D935868"/>
     <w:multiLevelType w:val="hybridMultilevel"/>
     <w:tmpl w:val="5D8A0ACE"/>
@@ -910,120 +1124,7 @@
       </w:pPr>
     </w:lvl>
   </w:abstractNum>
-  <w:abstractNum w:abstractNumId="4" w15:restartNumberingAfterBreak="0">
-    <w:nsid w:val="2D677E73"/>
-    <w:multiLevelType w:val="hybridMultilevel"/>
-    <w:tmpl w:val="B282DD52"/>
-    <w:lvl w:ilvl="0" w:tplc="200A0003">
-      <w:start w:val="1"/>
-      <w:numFmt w:val="bullet"/>
-      <w:lvlText w:val="o"/>
-      <w:lvlJc w:val="left"/>
-      <w:pPr>
-        <w:ind w:left="720" w:hanging="360"/>
-      </w:pPr>
-      <w:rPr>
-        <w:rFonts w:ascii="Courier New" w:hAnsi="Courier New" w:cs="Courier New" w:hint="default"/>
-      </w:rPr>
-    </w:lvl>
-    <w:lvl w:ilvl="1" w:tplc="200A0003" w:tentative="1">
-      <w:start w:val="1"/>
-      <w:numFmt w:val="bullet"/>
-      <w:lvlText w:val="o"/>
-      <w:lvlJc w:val="left"/>
-      <w:pPr>
-        <w:ind w:left="1440" w:hanging="360"/>
-      </w:pPr>
-      <w:rPr>
-        <w:rFonts w:ascii="Courier New" w:hAnsi="Courier New" w:cs="Courier New" w:hint="default"/>
-      </w:rPr>
-    </w:lvl>
-    <w:lvl w:ilvl="2" w:tplc="200A0005" w:tentative="1">
-      <w:start w:val="1"/>
-      <w:numFmt w:val="bullet"/>
-      <w:lvlText w:val=""/>
-      <w:lvlJc w:val="left"/>
-      <w:pPr>
-        <w:ind w:left="2160" w:hanging="360"/>
-      </w:pPr>
-      <w:rPr>
-        <w:rFonts w:ascii="Wingdings" w:hAnsi="Wingdings" w:hint="default"/>
-      </w:rPr>
-    </w:lvl>
-    <w:lvl w:ilvl="3" w:tplc="200A0001" w:tentative="1">
-      <w:start w:val="1"/>
-      <w:numFmt w:val="bullet"/>
-      <w:lvlText w:val=""/>
-      <w:lvlJc w:val="left"/>
-      <w:pPr>
-        <w:ind w:left="2880" w:hanging="360"/>
-      </w:pPr>
-      <w:rPr>
-        <w:rFonts w:ascii="Symbol" w:hAnsi="Symbol" w:hint="default"/>
-      </w:rPr>
-    </w:lvl>
-    <w:lvl w:ilvl="4" w:tplc="200A0003" w:tentative="1">
-      <w:start w:val="1"/>
-      <w:numFmt w:val="bullet"/>
-      <w:lvlText w:val="o"/>
-      <w:lvlJc w:val="left"/>
-      <w:pPr>
-        <w:ind w:left="3600" w:hanging="360"/>
-      </w:pPr>
-      <w:rPr>
-        <w:rFonts w:ascii="Courier New" w:hAnsi="Courier New" w:cs="Courier New" w:hint="default"/>
-      </w:rPr>
-    </w:lvl>
-    <w:lvl w:ilvl="5" w:tplc="200A0005" w:tentative="1">
-      <w:start w:val="1"/>
-      <w:numFmt w:val="bullet"/>
-      <w:lvlText w:val=""/>
-      <w:lvlJc w:val="left"/>
-      <w:pPr>
-        <w:ind w:left="4320" w:hanging="360"/>
-      </w:pPr>
-      <w:rPr>
-        <w:rFonts w:ascii="Wingdings" w:hAnsi="Wingdings" w:hint="default"/>
-      </w:rPr>
-    </w:lvl>
-    <w:lvl w:ilvl="6" w:tplc="200A0001" w:tentative="1">
-      <w:start w:val="1"/>
-      <w:numFmt w:val="bullet"/>
-      <w:lvlText w:val=""/>
-      <w:lvlJc w:val="left"/>
-      <w:pPr>
-        <w:ind w:left="5040" w:hanging="360"/>
-      </w:pPr>
-      <w:rPr>
-        <w:rFonts w:ascii="Symbol" w:hAnsi="Symbol" w:hint="default"/>
-      </w:rPr>
-    </w:lvl>
-    <w:lvl w:ilvl="7" w:tplc="200A0003" w:tentative="1">
-      <w:start w:val="1"/>
-      <w:numFmt w:val="bullet"/>
-      <w:lvlText w:val="o"/>
-      <w:lvlJc w:val="left"/>
-      <w:pPr>
-        <w:ind w:left="5760" w:hanging="360"/>
-      </w:pPr>
-      <w:rPr>
-        <w:rFonts w:ascii="Courier New" w:hAnsi="Courier New" w:cs="Courier New" w:hint="default"/>
-      </w:rPr>
-    </w:lvl>
-    <w:lvl w:ilvl="8" w:tplc="200A0005" w:tentative="1">
-      <w:start w:val="1"/>
-      <w:numFmt w:val="bullet"/>
-      <w:lvlText w:val=""/>
-      <w:lvlJc w:val="left"/>
-      <w:pPr>
-        <w:ind w:left="6480" w:hanging="360"/>
-      </w:pPr>
-      <w:rPr>
-        <w:rFonts w:ascii="Wingdings" w:hAnsi="Wingdings" w:hint="default"/>
-      </w:rPr>
-    </w:lvl>
-  </w:abstractNum>
-  <w:abstractNum w:abstractNumId="5" w15:restartNumberingAfterBreak="0">
+  <w:abstractNum w:abstractNumId="3" w15:restartNumberingAfterBreak="0">
     <w:nsid w:val="5C1F4A46"/>
     <w:multiLevelType w:val="hybridMultilevel"/>
     <w:tmpl w:val="EDCC6336"/>
@@ -1136,22 +1237,16 @@
     </w:lvl>
   </w:abstractNum>
   <w:num w:numId="1">
-    <w:abstractNumId w:val="5"/>
+    <w:abstractNumId w:val="3"/>
   </w:num>
   <w:num w:numId="2">
-    <w:abstractNumId w:val="3"/>
+    <w:abstractNumId w:val="2"/>
   </w:num>
   <w:num w:numId="3">
-    <w:abstractNumId w:val="1"/>
+    <w:abstractNumId w:val="0"/>
   </w:num>
   <w:num w:numId="4">
-    <w:abstractNumId w:val="2"/>
-  </w:num>
-  <w:num w:numId="5">
-    <w:abstractNumId w:val="0"/>
-  </w:num>
-  <w:num w:numId="6">
-    <w:abstractNumId w:val="4"/>
+    <w:abstractNumId w:val="1"/>
   </w:num>
 </w:numbering>
 </file>
@@ -1827,11 +1922,6 @@
       <w:bCs/>
     </w:rPr>
   </w:style>
-  <w:style w:type="character" w:customStyle="1" w:styleId="lrzxr">
-    <w:name w:val="lrzxr"/>
-    <w:basedOn w:val="Fuentedeprrafopredeter"/>
-    <w:rsid w:val="00A961AF"/>
-  </w:style>
 </w:styles>
 </file>
 

</xml_diff>